<commit_message>
update readme and unit test document
</commit_message>
<xml_diff>
--- a/unit-test.docx
+++ b/unit-test.docx
@@ -55,17 +55,7 @@
                 <w:szCs w:val="18"/>
                 <w:shd w:val="clear" w:color="auto" w:fill="FFFFFF"/>
               </w:rPr>
-              <w:t>http://localhost:8081/load</w:t>
-            </w:r>
-            <w:r>
-              <w:rPr>
-                <w:rFonts w:ascii="Segoe UI" w:hAnsi="Segoe UI" w:cs="Segoe UI"/>
-                <w:color w:val="212121"/>
-                <w:sz w:val="18"/>
-                <w:szCs w:val="18"/>
-                <w:shd w:val="clear" w:color="auto" w:fill="FFFFFF"/>
-              </w:rPr>
-              <w:t>1</w:t>
+              <w:t>http://localhost:8081/load1</w:t>
             </w:r>
           </w:p>
         </w:tc>
@@ -325,7 +315,7 @@
           <w:p>
             <w:pPr>
               <w:shd w:val="clear" w:color="auto" w:fill="FFFFFF"/>
-              <w:spacing w:after="0" w:line="270" w:lineRule="atLeast"/>
+              <w:spacing w:line="270" w:lineRule="atLeast"/>
               <w:rPr>
                 <w:rFonts w:ascii="Courier New" w:eastAsia="Times New Roman" w:hAnsi="Courier New" w:cs="Courier New"/>
                 <w:color w:val="000000"/>
@@ -412,33 +402,7 @@
                 <w:lang w:eastAsia="en-SG"/>
                 <w14:ligatures w14:val="none"/>
               </w:rPr>
-              <w:t>"</w:t>
-            </w:r>
-            <w:proofErr w:type="spellStart"/>
-            <w:r>
-              <w:rPr>
-                <w:rFonts w:ascii="Courier New" w:eastAsia="Times New Roman" w:hAnsi="Courier New" w:cs="Courier New"/>
-                <w:color w:val="A31515"/>
-                <w:kern w:val="0"/>
-                <w:sz w:val="18"/>
-                <w:szCs w:val="18"/>
-                <w:lang w:eastAsia="en-SG"/>
-                <w14:ligatures w14:val="none"/>
-              </w:rPr>
-              <w:t>clientType</w:t>
-            </w:r>
-            <w:proofErr w:type="spellEnd"/>
-            <w:r>
-              <w:rPr>
-                <w:rFonts w:ascii="Courier New" w:eastAsia="Times New Roman" w:hAnsi="Courier New" w:cs="Courier New"/>
-                <w:color w:val="A31515"/>
-                <w:kern w:val="0"/>
-                <w:sz w:val="18"/>
-                <w:szCs w:val="18"/>
-                <w:lang w:eastAsia="en-SG"/>
-                <w14:ligatures w14:val="none"/>
-              </w:rPr>
-              <w:t>"</w:t>
+              <w:t>"clientType"</w:t>
             </w:r>
             <w:r>
               <w:rPr>
@@ -513,33 +477,7 @@
                 <w:lang w:eastAsia="en-SG"/>
                 <w14:ligatures w14:val="none"/>
               </w:rPr>
-              <w:t>"</w:t>
-            </w:r>
-            <w:proofErr w:type="spellStart"/>
-            <w:r>
-              <w:rPr>
-                <w:rFonts w:ascii="Courier New" w:eastAsia="Times New Roman" w:hAnsi="Courier New" w:cs="Courier New"/>
-                <w:color w:val="A31515"/>
-                <w:kern w:val="0"/>
-                <w:sz w:val="18"/>
-                <w:szCs w:val="18"/>
-                <w:lang w:eastAsia="en-SG"/>
-                <w14:ligatures w14:val="none"/>
-              </w:rPr>
-              <w:t>clientNumber</w:t>
-            </w:r>
-            <w:proofErr w:type="spellEnd"/>
-            <w:r>
-              <w:rPr>
-                <w:rFonts w:ascii="Courier New" w:eastAsia="Times New Roman" w:hAnsi="Courier New" w:cs="Courier New"/>
-                <w:color w:val="A31515"/>
-                <w:kern w:val="0"/>
-                <w:sz w:val="18"/>
-                <w:szCs w:val="18"/>
-                <w:lang w:eastAsia="en-SG"/>
-                <w14:ligatures w14:val="none"/>
-              </w:rPr>
-              <w:t>"</w:t>
+              <w:t>"clientNumber"</w:t>
             </w:r>
             <w:r>
               <w:rPr>
@@ -614,33 +552,7 @@
                 <w:lang w:eastAsia="en-SG"/>
                 <w14:ligatures w14:val="none"/>
               </w:rPr>
-              <w:t>"</w:t>
-            </w:r>
-            <w:proofErr w:type="spellStart"/>
-            <w:r>
-              <w:rPr>
-                <w:rFonts w:ascii="Courier New" w:eastAsia="Times New Roman" w:hAnsi="Courier New" w:cs="Courier New"/>
-                <w:color w:val="A31515"/>
-                <w:kern w:val="0"/>
-                <w:sz w:val="18"/>
-                <w:szCs w:val="18"/>
-                <w:lang w:eastAsia="en-SG"/>
-                <w14:ligatures w14:val="none"/>
-              </w:rPr>
-              <w:t>acctNumber</w:t>
-            </w:r>
-            <w:proofErr w:type="spellEnd"/>
-            <w:r>
-              <w:rPr>
-                <w:rFonts w:ascii="Courier New" w:eastAsia="Times New Roman" w:hAnsi="Courier New" w:cs="Courier New"/>
-                <w:color w:val="A31515"/>
-                <w:kern w:val="0"/>
-                <w:sz w:val="18"/>
-                <w:szCs w:val="18"/>
-                <w:lang w:eastAsia="en-SG"/>
-                <w14:ligatures w14:val="none"/>
-              </w:rPr>
-              <w:t>"</w:t>
+              <w:t>"acctNumber"</w:t>
             </w:r>
             <w:r>
               <w:rPr>
@@ -715,33 +627,7 @@
                 <w:lang w:eastAsia="en-SG"/>
                 <w14:ligatures w14:val="none"/>
               </w:rPr>
-              <w:t>"</w:t>
-            </w:r>
-            <w:proofErr w:type="spellStart"/>
-            <w:r>
-              <w:rPr>
-                <w:rFonts w:ascii="Courier New" w:eastAsia="Times New Roman" w:hAnsi="Courier New" w:cs="Courier New"/>
-                <w:color w:val="A31515"/>
-                <w:kern w:val="0"/>
-                <w:sz w:val="18"/>
-                <w:szCs w:val="18"/>
-                <w:lang w:eastAsia="en-SG"/>
-                <w14:ligatures w14:val="none"/>
-              </w:rPr>
-              <w:t>subAcctNumber</w:t>
-            </w:r>
-            <w:proofErr w:type="spellEnd"/>
-            <w:r>
-              <w:rPr>
-                <w:rFonts w:ascii="Courier New" w:eastAsia="Times New Roman" w:hAnsi="Courier New" w:cs="Courier New"/>
-                <w:color w:val="A31515"/>
-                <w:kern w:val="0"/>
-                <w:sz w:val="18"/>
-                <w:szCs w:val="18"/>
-                <w:lang w:eastAsia="en-SG"/>
-                <w14:ligatures w14:val="none"/>
-              </w:rPr>
-              <w:t>"</w:t>
+              <w:t>"subAcctNumber"</w:t>
             </w:r>
             <w:r>
               <w:rPr>
@@ -816,33 +702,7 @@
                 <w:lang w:eastAsia="en-SG"/>
                 <w14:ligatures w14:val="none"/>
               </w:rPr>
-              <w:t>"</w:t>
-            </w:r>
-            <w:proofErr w:type="spellStart"/>
-            <w:r>
-              <w:rPr>
-                <w:rFonts w:ascii="Courier New" w:eastAsia="Times New Roman" w:hAnsi="Courier New" w:cs="Courier New"/>
-                <w:color w:val="A31515"/>
-                <w:kern w:val="0"/>
-                <w:sz w:val="18"/>
-                <w:szCs w:val="18"/>
-                <w:lang w:eastAsia="en-SG"/>
-                <w14:ligatures w14:val="none"/>
-              </w:rPr>
-              <w:t>exchangeCode</w:t>
-            </w:r>
-            <w:proofErr w:type="spellEnd"/>
-            <w:r>
-              <w:rPr>
-                <w:rFonts w:ascii="Courier New" w:eastAsia="Times New Roman" w:hAnsi="Courier New" w:cs="Courier New"/>
-                <w:color w:val="A31515"/>
-                <w:kern w:val="0"/>
-                <w:sz w:val="18"/>
-                <w:szCs w:val="18"/>
-                <w:lang w:eastAsia="en-SG"/>
-                <w14:ligatures w14:val="none"/>
-              </w:rPr>
-              <w:t>"</w:t>
+              <w:t>"exchangeCode"</w:t>
             </w:r>
             <w:r>
               <w:rPr>
@@ -917,33 +777,7 @@
                 <w:lang w:eastAsia="en-SG"/>
                 <w14:ligatures w14:val="none"/>
               </w:rPr>
-              <w:t>"</w:t>
-            </w:r>
-            <w:proofErr w:type="spellStart"/>
-            <w:r>
-              <w:rPr>
-                <w:rFonts w:ascii="Courier New" w:eastAsia="Times New Roman" w:hAnsi="Courier New" w:cs="Courier New"/>
-                <w:color w:val="A31515"/>
-                <w:kern w:val="0"/>
-                <w:sz w:val="18"/>
-                <w:szCs w:val="18"/>
-                <w:lang w:eastAsia="en-SG"/>
-                <w14:ligatures w14:val="none"/>
-              </w:rPr>
-              <w:t>productGroupCode</w:t>
-            </w:r>
-            <w:proofErr w:type="spellEnd"/>
-            <w:r>
-              <w:rPr>
-                <w:rFonts w:ascii="Courier New" w:eastAsia="Times New Roman" w:hAnsi="Courier New" w:cs="Courier New"/>
-                <w:color w:val="A31515"/>
-                <w:kern w:val="0"/>
-                <w:sz w:val="18"/>
-                <w:szCs w:val="18"/>
-                <w:lang w:eastAsia="en-SG"/>
-                <w14:ligatures w14:val="none"/>
-              </w:rPr>
-              <w:t>"</w:t>
+              <w:t>"productGroupCode"</w:t>
             </w:r>
             <w:r>
               <w:rPr>
@@ -1093,33 +927,7 @@
                 <w:lang w:eastAsia="en-SG"/>
                 <w14:ligatures w14:val="none"/>
               </w:rPr>
-              <w:t>"</w:t>
-            </w:r>
-            <w:proofErr w:type="spellStart"/>
-            <w:r>
-              <w:rPr>
-                <w:rFonts w:ascii="Courier New" w:eastAsia="Times New Roman" w:hAnsi="Courier New" w:cs="Courier New"/>
-                <w:color w:val="A31515"/>
-                <w:kern w:val="0"/>
-                <w:sz w:val="18"/>
-                <w:szCs w:val="18"/>
-                <w:lang w:eastAsia="en-SG"/>
-                <w14:ligatures w14:val="none"/>
-              </w:rPr>
-              <w:t>expirationDate</w:t>
-            </w:r>
-            <w:proofErr w:type="spellEnd"/>
-            <w:r>
-              <w:rPr>
-                <w:rFonts w:ascii="Courier New" w:eastAsia="Times New Roman" w:hAnsi="Courier New" w:cs="Courier New"/>
-                <w:color w:val="A31515"/>
-                <w:kern w:val="0"/>
-                <w:sz w:val="18"/>
-                <w:szCs w:val="18"/>
-                <w:lang w:eastAsia="en-SG"/>
-                <w14:ligatures w14:val="none"/>
-              </w:rPr>
-              <w:t>"</w:t>
+              <w:t>"expirationDate"</w:t>
             </w:r>
             <w:r>
               <w:rPr>
@@ -1194,33 +1002,7 @@
                 <w:lang w:eastAsia="en-SG"/>
                 <w14:ligatures w14:val="none"/>
               </w:rPr>
-              <w:t>"</w:t>
-            </w:r>
-            <w:proofErr w:type="spellStart"/>
-            <w:r>
-              <w:rPr>
-                <w:rFonts w:ascii="Courier New" w:eastAsia="Times New Roman" w:hAnsi="Courier New" w:cs="Courier New"/>
-                <w:color w:val="A31515"/>
-                <w:kern w:val="0"/>
-                <w:sz w:val="18"/>
-                <w:szCs w:val="18"/>
-                <w:lang w:eastAsia="en-SG"/>
-                <w14:ligatures w14:val="none"/>
-              </w:rPr>
-              <w:t>totalTrxAmt</w:t>
-            </w:r>
-            <w:proofErr w:type="spellEnd"/>
-            <w:r>
-              <w:rPr>
-                <w:rFonts w:ascii="Courier New" w:eastAsia="Times New Roman" w:hAnsi="Courier New" w:cs="Courier New"/>
-                <w:color w:val="A31515"/>
-                <w:kern w:val="0"/>
-                <w:sz w:val="18"/>
-                <w:szCs w:val="18"/>
-                <w:lang w:eastAsia="en-SG"/>
-                <w14:ligatures w14:val="none"/>
-              </w:rPr>
-              <w:t>"</w:t>
+              <w:t>"totalTrxAmt"</w:t>
             </w:r>
             <w:r>
               <w:rPr>
@@ -1406,7 +1188,6 @@
               </w:rPr>
               <w:t xml:space="preserve">GET </w:t>
             </w:r>
-            <w:proofErr w:type="gramStart"/>
             <w:r>
               <w:rPr>
                 <w:rFonts w:ascii="Segoe UI" w:hAnsi="Segoe UI" w:cs="Segoe UI"/>
@@ -1415,28 +1196,7 @@
                 <w:szCs w:val="18"/>
                 <w:shd w:val="clear" w:color="auto" w:fill="FFFFFF"/>
               </w:rPr>
-              <w:t>http://localhost:8081/load</w:t>
-            </w:r>
-            <w:r>
-              <w:rPr>
-                <w:rFonts w:ascii="Segoe UI" w:hAnsi="Segoe UI" w:cs="Segoe UI"/>
-                <w:color w:val="212121"/>
-                <w:sz w:val="18"/>
-                <w:szCs w:val="18"/>
-                <w:shd w:val="clear" w:color="auto" w:fill="FFFFFF"/>
-              </w:rPr>
-              <w:t>3</w:t>
-            </w:r>
-            <w:proofErr w:type="gramEnd"/>
-            <w:r>
-              <w:rPr>
-                <w:rFonts w:ascii="Segoe UI" w:hAnsi="Segoe UI" w:cs="Segoe UI"/>
-                <w:color w:val="212121"/>
-                <w:sz w:val="18"/>
-                <w:szCs w:val="18"/>
-                <w:shd w:val="clear" w:color="auto" w:fill="FFFFFF"/>
-              </w:rPr>
-              <w:t xml:space="preserve">   </w:t>
+              <w:t xml:space="preserve">http://localhost:8081/load3   </w:t>
             </w:r>
           </w:p>
           <w:p>
@@ -1523,13 +1283,7 @@
               <w:rPr>
                 <w:noProof/>
               </w:rPr>
-              <w:t xml:space="preserve"> </w:t>
-            </w:r>
-            <w:r>
-              <w:rPr>
-                <w:noProof/>
-              </w:rPr>
-              <w:t>Save as Output.csv</w:t>
+              <w:t xml:space="preserve"> Save as Output.csv</w:t>
             </w:r>
           </w:p>
           <w:p>
@@ -1635,13 +1389,73 @@
     </w:p>
     <w:p/>
     <w:p>
+      <w:pPr>
+        <w:rPr>
+          <w:noProof/>
+        </w:rPr>
+      </w:pPr>
+    </w:p>
+    <w:p>
       <w:r>
         <w:rPr>
           <w:noProof/>
         </w:rPr>
         <w:lastRenderedPageBreak/>
         <w:drawing>
-          <wp:inline distT="0" distB="0" distL="0" distR="0" wp14:anchorId="79720EF9" wp14:editId="41CD4DC3">
+          <wp:inline distT="0" distB="0" distL="0" distR="0" wp14:anchorId="6175D429" wp14:editId="244EB20A">
+            <wp:extent cx="3825240" cy="2274570"/>
+            <wp:effectExtent l="0" t="0" r="3810" b="0"/>
+            <wp:docPr id="708280986" name="Picture 1"/>
+            <wp:cNvGraphicFramePr>
+              <a:graphicFrameLocks xmlns:a="http://schemas.openxmlformats.org/drawingml/2006/main" noChangeAspect="1"/>
+            </wp:cNvGraphicFramePr>
+            <a:graphic xmlns:a="http://schemas.openxmlformats.org/drawingml/2006/main">
+              <a:graphicData uri="http://schemas.openxmlformats.org/drawingml/2006/picture">
+                <pic:pic xmlns:pic="http://schemas.openxmlformats.org/drawingml/2006/picture">
+                  <pic:nvPicPr>
+                    <pic:cNvPr id="0" name="Picture 1"/>
+                    <pic:cNvPicPr>
+                      <a:picLocks noChangeAspect="1" noChangeArrowheads="1"/>
+                    </pic:cNvPicPr>
+                  </pic:nvPicPr>
+                  <pic:blipFill>
+                    <a:blip r:embed="rId8">
+                      <a:extLst>
+                        <a:ext uri="{28A0092B-C50C-407E-A947-70E740481C1C}">
+                          <a14:useLocalDpi xmlns:a14="http://schemas.microsoft.com/office/drawing/2010/main" val="0"/>
+                        </a:ext>
+                      </a:extLst>
+                    </a:blip>
+                    <a:srcRect/>
+                    <a:stretch>
+                      <a:fillRect/>
+                    </a:stretch>
+                  </pic:blipFill>
+                  <pic:spPr bwMode="auto">
+                    <a:xfrm>
+                      <a:off x="0" y="0"/>
+                      <a:ext cx="3825240" cy="2274570"/>
+                    </a:xfrm>
+                    <a:prstGeom prst="rect">
+                      <a:avLst/>
+                    </a:prstGeom>
+                    <a:noFill/>
+                    <a:ln>
+                      <a:noFill/>
+                    </a:ln>
+                  </pic:spPr>
+                </pic:pic>
+              </a:graphicData>
+            </a:graphic>
+          </wp:inline>
+        </w:drawing>
+      </w:r>
+      <w:r>
+        <w:rPr>
+          <w:noProof/>
+        </w:rPr>
+        <w:drawing>
+          <wp:inline distT="0" distB="0" distL="0" distR="0" wp14:anchorId="5D15E928" wp14:editId="5C950E34">
             <wp:extent cx="5731510" cy="2835910"/>
             <wp:effectExtent l="0" t="0" r="2540" b="2540"/>
             <wp:docPr id="611898090" name="Picture 1" descr="A screenshot of a computer&#10;&#10;Description automatically generated"/>
@@ -1656,7 +1470,7 @@
                     <pic:cNvPicPr/>
                   </pic:nvPicPr>
                   <pic:blipFill>
-                    <a:blip r:embed="rId8"/>
+                    <a:blip r:embed="rId9"/>
                     <a:stretch>
                       <a:fillRect/>
                     </a:stretch>

</xml_diff>